<commit_message>
mail merge bao cao
</commit_message>
<xml_diff>
--- a/src/main/resources/templates/docs/bao-cao.docx
+++ b/src/main/resources/templates/docs/bao-cao.docx
@@ -3,138 +3,165 @@
 <w:document xmlns:wpc="http://schemas.microsoft.com/office/word/2010/wordprocessingCanvas" xmlns:cx="http://schemas.microsoft.com/office/drawing/2014/chartex" xmlns:cx1="http://schemas.microsoft.com/office/drawing/2015/9/8/chartex" xmlns:mc="http://schemas.openxmlformats.org/markup-compatibility/2006" xmlns:o="urn:schemas-microsoft-com:office:office" xmlns:r="http://schemas.openxmlformats.org/officeDocument/2006/relationships" xmlns:m="http://schemas.openxmlformats.org/officeDocument/2006/math" xmlns:v="urn:schemas-microsoft-com:vml" xmlns:wp14="http://schemas.microsoft.com/office/word/2010/wordprocessingDrawing" xmlns:wp="http://schemas.openxmlformats.org/drawingml/2006/wordprocessingDrawing" xmlns:w10="urn:schemas-microsoft-com:office:word" xmlns:w="http://schemas.openxmlformats.org/wordprocessingml/2006/main" xmlns:w14="http://schemas.microsoft.com/office/word/2010/wordml" xmlns:w15="http://schemas.microsoft.com/office/word/2012/wordml" xmlns:w16se="http://schemas.microsoft.com/office/word/2015/wordml/symex" xmlns:wpg="http://schemas.microsoft.com/office/word/2010/wordprocessingGroup" xmlns:wpi="http://schemas.microsoft.com/office/word/2010/wordprocessingInk" xmlns:wne="http://schemas.microsoft.com/office/word/2006/wordml" xmlns:wps="http://schemas.microsoft.com/office/word/2010/wordprocessingShape" mc:Ignorable="w14 w15 w16se wp14">
   <w:body>
     <w:p>
-      <w:r>
-        <w:t xml:space="preserve">                &lt;&lt;Id&gt;&gt;</w:t>
-      </w:r>
+      <w:fldSimple w:instr=" MERGEFIELD  hovaten  \* MERGEFORMAT ">
+        <w:r>
+          <w:rPr>
+            <w:noProof/>
+          </w:rPr>
+          <w:t>«hovaten»</w:t>
+        </w:r>
+      </w:fldSimple>
     </w:p>
     <w:p>
       <w:r>
         <w:t xml:space="preserve">                </w:t>
       </w:r>
-      <w:r>
-        <w:t>&lt;&lt;</w:t>
-      </w:r>
-      <w:r>
-        <w:t>hovaten</w:t>
-      </w:r>
-      <w:r>
-        <w:t>&gt;&gt;</w:t>
-      </w:r>
-    </w:p>
-    <w:p>
-      <w:r>
-        <w:t xml:space="preserve">                </w:t>
-      </w:r>
-      <w:r>
-        <w:t>&lt;&lt;</w:t>
-      </w:r>
-      <w:r>
-        <w:t>bophan</w:t>
-      </w:r>
-      <w:r>
-        <w:t>&gt;&gt;</w:t>
-      </w:r>
-    </w:p>
-    <w:p>
-      <w:r>
-        <w:t xml:space="preserve">                </w:t>
-      </w:r>
-      <w:r>
-        <w:t>&lt;&lt;</w:t>
-      </w:r>
-      <w:r>
-        <w:t>chucvu</w:t>
-      </w:r>
-      <w:r>
-        <w:t>&gt;&gt;</w:t>
+      <w:fldSimple w:instr=" MERGEFIELD  mahoso  \* MERGEFORMAT ">
+        <w:r>
+          <w:rPr>
+            <w:noProof/>
+          </w:rPr>
+          <w:t>«mahoso»</w:t>
+        </w:r>
+      </w:fldSimple>
+    </w:p>
+    <w:p>
+      <w:r>
+        <w:t xml:space="preserve">                "hotennguoitrinh",</w:t>
+      </w:r>
+    </w:p>
+    <w:p>
+      <w:r>
+        <w:t xml:space="preserve">                "</w:t>
+      </w:r>
+      <w:fldSimple w:instr=" MERGEFIELD  bophan  \* MERGEFORMAT ">
+        <w:r>
+          <w:rPr>
+            <w:noProof/>
+          </w:rPr>
+          <w:t>«bophan»</w:t>
+        </w:r>
+      </w:fldSimple>
+      <w:r>
+        <w:t>",</w:t>
       </w:r>
       <w:bookmarkStart w:id="0" w:name="_GoBack"/>
       <w:bookmarkEnd w:id="0"/>
     </w:p>
     <w:p>
       <w:r>
-        <w:t xml:space="preserve">    </w:t>
-      </w:r>
-      <w:r>
-        <w:t xml:space="preserve">            </w:t>
-      </w:r>
-      <w:r>
-        <w:t>&lt;&lt;</w:t>
-      </w:r>
-      <w:r>
-        <w:t>hinhthucthanhtoan</w:t>
-      </w:r>
-      <w:r>
-        <w:t>&gt;&gt;</w:t>
-      </w:r>
-    </w:p>
-    <w:p>
-      <w:r>
-        <w:t xml:space="preserve">   </w:t>
-      </w:r>
-      <w:r>
-        <w:t xml:space="preserve">             </w:t>
-      </w:r>
-      <w:r>
-        <w:t>&lt;&lt;</w:t>
-      </w:r>
-      <w:r>
-        <w:t>tendonvithuhuong</w:t>
-      </w:r>
-      <w:r>
-        <w:t>&gt;&gt;</w:t>
-      </w:r>
-    </w:p>
-    <w:p>
-      <w:r>
-        <w:t xml:space="preserve">                </w:t>
-      </w:r>
-      <w:r>
-        <w:t>&lt;&lt;</w:t>
-      </w:r>
-      <w:r>
-        <w:t>sotaikhoan</w:t>
-      </w:r>
-      <w:r>
-        <w:t>&gt;&gt;</w:t>
-      </w:r>
-    </w:p>
-    <w:p>
-      <w:r>
-        <w:t xml:space="preserve">                </w:t>
-      </w:r>
-      <w:r>
-        <w:t>&lt;&lt;</w:t>
-      </w:r>
-      <w:r>
-        <w:t>tenchinhanh</w:t>
-      </w:r>
-      <w:r>
-        <w:t>&gt;&gt;</w:t>
-      </w:r>
-    </w:p>
-    <w:p>
-      <w:r>
-        <w:t xml:space="preserve">                &lt;&lt;ngaytao&gt;&gt;</w:t>
-      </w:r>
-    </w:p>
-    <w:p>
-      <w:r>
-        <w:t xml:space="preserve">                &lt;&lt;thangtao&gt;&gt;</w:t>
-      </w:r>
-    </w:p>
-    <w:p>
-      <w:r>
-        <w:t xml:space="preserve">                </w:t>
-      </w:r>
-      <w:r>
-        <w:t>&lt;&lt;</w:t>
-      </w:r>
-      <w:r>
-        <w:t>namtao</w:t>
-      </w:r>
-      <w:r>
-        <w:t>&gt;&gt;</w:t>
+        <w:t xml:space="preserve">                "</w:t>
+      </w:r>
+      <w:fldSimple w:instr=" MERGEFIELD  chucvu  \* MERGEFORMAT ">
+        <w:r>
+          <w:rPr>
+            <w:noProof/>
+          </w:rPr>
+          <w:t>«chucvu»</w:t>
+        </w:r>
+      </w:fldSimple>
+      <w:r>
+        <w:t>",</w:t>
+      </w:r>
+      <w:r>
+        <w:rPr>
+          <w:color w:val="FF0000"/>
+        </w:rPr>
+        <w:fldChar w:fldCharType="begin"/>
+      </w:r>
+      <w:r>
+        <w:rPr>
+          <w:color w:val="FF0000"/>
+        </w:rPr>
+        <w:instrText xml:space="preserve"> MERGEFIELD  hotennguoitrinh  \* MERGEFORMAT </w:instrText>
+      </w:r>
+      <w:r>
+        <w:rPr>
+          <w:color w:val="FF0000"/>
+        </w:rPr>
+        <w:fldChar w:fldCharType="separate"/>
+      </w:r>
+      <w:r>
+        <w:rPr>
+          <w:noProof/>
+          <w:color w:val="FF0000"/>
+        </w:rPr>
+        <w:t>«hotennguoitrinh»</w:t>
+      </w:r>
+      <w:r>
+        <w:rPr>
+          <w:color w:val="FF0000"/>
+        </w:rPr>
+        <w:fldChar w:fldCharType="end"/>
+      </w:r>
+    </w:p>
+    <w:p>
+      <w:r>
+        <w:t xml:space="preserve">                "hinhthucthanhtoan",</w:t>
+      </w:r>
+    </w:p>
+    <w:p>
+      <w:r>
+        <w:t xml:space="preserve">                "</w:t>
+      </w:r>
+      <w:r>
+        <w:rPr>
+          <w:b/>
+        </w:rPr>
+        <w:fldChar w:fldCharType="begin"/>
+      </w:r>
+      <w:r>
+        <w:rPr>
+          <w:b/>
+        </w:rPr>
+        <w:instrText xml:space="preserve"> MERGEFIELD  tendonvithuhuong \* Caps  \* MERGEFORMAT </w:instrText>
+      </w:r>
+      <w:r>
+        <w:rPr>
+          <w:b/>
+        </w:rPr>
+        <w:fldChar w:fldCharType="separate"/>
+      </w:r>
+      <w:r>
+        <w:rPr>
+          <w:b/>
+          <w:noProof/>
+        </w:rPr>
+        <w:t>«Tendonvithuhuong»</w:t>
+      </w:r>
+      <w:r>
+        <w:rPr>
+          <w:b/>
+        </w:rPr>
+        <w:fldChar w:fldCharType="end"/>
+      </w:r>
+      <w:r>
+        <w:t>",</w:t>
+      </w:r>
+    </w:p>
+    <w:p>
+      <w:r>
+        <w:t xml:space="preserve">                "sotaikhoan",</w:t>
+      </w:r>
+    </w:p>
+    <w:p>
+      <w:r>
+        <w:t xml:space="preserve">                "tenchinhanh",</w:t>
+      </w:r>
+    </w:p>
+    <w:p>
+      <w:r>
+        <w:t xml:space="preserve">                "ngaytao",</w:t>
+      </w:r>
+    </w:p>
+    <w:p>
+      <w:r>
+        <w:t xml:space="preserve">                "thangtao",</w:t>
+      </w:r>
+    </w:p>
+    <w:p>
+      <w:r>
+        <w:t xml:space="preserve">                "namtao"</w:t>
       </w:r>
     </w:p>
     <w:sectPr>

</xml_diff>